<commit_message>
finish exam ISA, 30/Jun/22
</commit_message>
<xml_diff>
--- a/Exercise&Practice/Midterm/Daveat Corn.docx
+++ b/Exercise&Practice/Midterm/Daveat Corn.docx
@@ -148,24 +148,7 @@
           <w:rFonts w:cs="Khmer OS" w:ascii="Khmer OS" w:hAnsi="Khmer OS"/>
         </w:rPr>
         <w:br/>
-      </w:r>
-      <w:r>
-        <w:rPr>
-          <w:rFonts w:cs="Khmer OS" w:ascii="Khmer OS" w:hAnsi="Khmer OS"/>
-        </w:rPr>
-        <w:t>+</w:t>
-      </w:r>
-      <w:r>
-        <w:rPr>
-          <w:rFonts w:cs="Khmer OS" w:ascii="Khmer OS" w:hAnsi="Khmer OS"/>
-        </w:rPr>
-        <w:t xml:space="preserve"> </w:t>
-      </w:r>
-      <w:r>
-        <w:rPr>
-          <w:rFonts w:cs="Khmer OS" w:ascii="Khmer OS" w:hAnsi="Khmer OS"/>
-        </w:rPr>
-        <w:t>Examples:</w:t>
+        <w:t>+ Examples:</w:t>
         <w:br/>
         <w:t xml:space="preserve">  - Simpler Order Management System</w:t>
         <w:br/>
@@ -176,11 +159,6 @@
         <w:t xml:space="preserve">  - Hotel Reservation System.</w:t>
         <w:br/>
         <w:t xml:space="preserve">  - Simple Employee Management System.</w:t>
-      </w:r>
-      <w:r>
-        <w:rPr>
-          <w:rFonts w:cs="Khmer OS" w:ascii="Khmer OS" w:hAnsi="Khmer OS"/>
-        </w:rPr>
         <w:br/>
         <w:br/>
         <w:t xml:space="preserve">2. </w:t>
@@ -198,13 +176,7 @@
         </w:rPr>
         <w:t>. Use-Centered Design.</w:t>
         <w:br/>
-        <w:t xml:space="preserve">- Understand </w:t>
-      </w:r>
-      <w:r>
-        <w:rPr>
-          <w:rFonts w:cs="Khmer OS" w:ascii="Khmer OS" w:hAnsi="Khmer OS"/>
-        </w:rPr>
-        <w:t>the Business</w:t>
+        <w:t>- Understand the Business</w:t>
       </w:r>
     </w:p>
     <w:p>
@@ -364,7 +336,6 @@
     </w:rPrDefault>
     <w:pPrDefault>
       <w:pPr>
-        <w:widowControl/>
         <w:suppressAutoHyphens w:val="true"/>
       </w:pPr>
     </w:pPrDefault>
@@ -374,10 +345,11 @@
     <w:qFormat/>
     <w:pPr>
       <w:widowControl/>
-      <w:kinsoku w:val="true"/>
-      <w:overflowPunct w:val="true"/>
-      <w:autoSpaceDE w:val="true"/>
+      <w:suppressAutoHyphens w:val="true"/>
+      <w:overflowPunct w:val="false"/>
       <w:bidi w:val="0"/>
+      <w:spacing w:before="0" w:after="0"/>
+      <w:jc w:val="left"/>
     </w:pPr>
     <w:rPr>
       <w:rFonts w:ascii="Liberation Serif" w:hAnsi="Liberation Serif" w:eastAsia="Songti SC" w:cs="Arial Unicode MS"/>
@@ -387,6 +359,11 @@
       <w:szCs w:val="24"/>
       <w:lang w:val="en-US" w:eastAsia="zh-CN" w:bidi="hi-IN"/>
     </w:rPr>
+  </w:style>
+  <w:style w:type="character" w:styleId="NumberingSymbols">
+    <w:name w:val="Numbering Symbols"/>
+    <w:qFormat/>
+    <w:rPr/>
   </w:style>
   <w:style w:type="paragraph" w:styleId="Heading">
     <w:name w:val="Heading"/>

</xml_diff>